<commit_message>
website hosting info detail added..
</commit_message>
<xml_diff>
--- a/git.docx
+++ b/git.docx
@@ -2,6 +2,52 @@
 <file path=word/document.xml><?xml version="1.0" encoding="utf-8"?>
 <w:document xmlns:wpc="http://schemas.microsoft.com/office/word/2010/wordprocessingCanvas" xmlns:mc="http://schemas.openxmlformats.org/markup-compatibility/2006" xmlns:o="urn:schemas-microsoft-com:office:office" xmlns:r="http://schemas.openxmlformats.org/officeDocument/2006/relationships" xmlns:m="http://schemas.openxmlformats.org/officeDocument/2006/math" xmlns:v="urn:schemas-microsoft-com:vml" xmlns:wp14="http://schemas.microsoft.com/office/word/2010/wordprocessingDrawing" xmlns:wp="http://schemas.openxmlformats.org/drawingml/2006/wordprocessingDrawing" xmlns:w10="urn:schemas-microsoft-com:office:word" xmlns:w="http://schemas.openxmlformats.org/wordprocessingml/2006/main" xmlns:w14="http://schemas.microsoft.com/office/word/2010/wordml" xmlns:w15="http://schemas.microsoft.com/office/word/2012/wordml" xmlns:wpg="http://schemas.microsoft.com/office/word/2010/wordprocessingGroup" xmlns:wpi="http://schemas.microsoft.com/office/word/2010/wordprocessingInk" xmlns:wne="http://schemas.microsoft.com/office/word/2006/wordml" xmlns:wps="http://schemas.microsoft.com/office/word/2010/wordprocessingShape" mc:Ignorable="w14 w15 wp14">
   <w:body>
+    <w:p>
+      <w:pPr>
+        <w:spacing w:after="0"/>
+        <w:rPr>
+          <w:i/>
+        </w:rPr>
+      </w:pPr>
+      <w:r>
+        <w:rPr>
+          <w:i/>
+        </w:rPr>
+        <w:t xml:space="preserve">How to Host Your Own Website from Home and Access from </w:t>
+      </w:r>
+      <w:r>
+        <w:rPr>
+          <w:i/>
+        </w:rPr>
+        <w:t xml:space="preserve"> “”         </w:t>
+      </w:r>
+    </w:p>
+    <w:p>
+      <w:pPr>
+        <w:spacing w:after="0"/>
+        <w:rPr>
+          <w:i/>
+        </w:rPr>
+      </w:pPr>
+      <w:bookmarkStart w:id="0" w:name="_GoBack"/>
+      <w:bookmarkEnd w:id="0"/>
+      <w:r>
+        <w:rPr>
+          <w:i/>
+        </w:rPr>
+        <w:t>Anywhere</w:t>
+      </w:r>
+    </w:p>
+    <w:p>
+      <w:pPr>
+        <w:spacing w:after="0"/>
+      </w:pPr>
+    </w:p>
+    <w:p>
+      <w:pPr>
+        <w:spacing w:after="0"/>
+      </w:pPr>
+    </w:p>
     <w:p>
       <w:pPr>
         <w:spacing w:after="0"/>
@@ -395,8 +441,6 @@
       <w:r>
         <w:t>:</w:t>
       </w:r>
-      <w:bookmarkStart w:id="0" w:name="_GoBack"/>
-      <w:bookmarkEnd w:id="0"/>
     </w:p>
     <w:p>
       <w:pPr>
@@ -2163,6 +2207,26 @@
     <w:name w:val="Normal"/>
     <w:qFormat/>
   </w:style>
+  <w:style w:type="paragraph" w:styleId="Heading1">
+    <w:name w:val="heading 1"/>
+    <w:basedOn w:val="Normal"/>
+    <w:link w:val="Heading1Char"/>
+    <w:uiPriority w:val="9"/>
+    <w:qFormat/>
+    <w:rsid w:val="00FC1FF3"/>
+    <w:pPr>
+      <w:spacing w:before="100" w:beforeAutospacing="1" w:after="100" w:afterAutospacing="1" w:line="240" w:lineRule="auto"/>
+      <w:outlineLvl w:val="0"/>
+    </w:pPr>
+    <w:rPr>
+      <w:rFonts w:ascii="Times New Roman" w:eastAsia="Times New Roman" w:hAnsi="Times New Roman" w:cs="Times New Roman"/>
+      <w:b/>
+      <w:bCs/>
+      <w:kern w:val="36"/>
+      <w:sz w:val="48"/>
+      <w:szCs w:val="48"/>
+    </w:rPr>
+  </w:style>
   <w:style w:type="character" w:default="1" w:styleId="DefaultParagraphFont">
     <w:name w:val="Default Paragraph Font"/>
     <w:uiPriority w:val="1"/>
@@ -2224,6 +2288,21 @@
       <w:rFonts w:ascii="Courier New" w:eastAsia="Times New Roman" w:hAnsi="Courier New" w:cs="Courier New"/>
       <w:sz w:val="20"/>
       <w:szCs w:val="20"/>
+    </w:rPr>
+  </w:style>
+  <w:style w:type="character" w:customStyle="1" w:styleId="Heading1Char">
+    <w:name w:val="Heading 1 Char"/>
+    <w:basedOn w:val="DefaultParagraphFont"/>
+    <w:link w:val="Heading1"/>
+    <w:uiPriority w:val="9"/>
+    <w:rsid w:val="00FC1FF3"/>
+    <w:rPr>
+      <w:rFonts w:ascii="Times New Roman" w:eastAsia="Times New Roman" w:hAnsi="Times New Roman" w:cs="Times New Roman"/>
+      <w:b/>
+      <w:bCs/>
+      <w:kern w:val="36"/>
+      <w:sz w:val="48"/>
+      <w:szCs w:val="48"/>
     </w:rPr>
   </w:style>
 </w:styles>

</xml_diff>